<commit_message>
Jsp Servlet Attribute and URL Rewriting
Jsp Servlet Attribute and URL Rewriting
</commit_message>
<xml_diff>
--- a/docs/AdvJava.docx
+++ b/docs/AdvJava.docx
@@ -1254,7 +1254,13 @@
         </w:numPr>
       </w:pPr>
       <w:r>
-        <w:t>Parameter is the use data which is pass from the request.</w:t>
+        <w:t>Parameter is the use</w:t>
+      </w:r>
+      <w:r>
+        <w:t>r</w:t>
+      </w:r>
+      <w:r>
+        <w:t xml:space="preserve"> data which is pass from the request.</w:t>
       </w:r>
     </w:p>
     <w:p>
@@ -2768,25 +2774,7 @@
           <w:color w:val="000000" w:themeColor="text1"/>
           <w:highlight w:val="yellow"/>
         </w:rPr>
-        <w:t>dis.</w:t>
-      </w:r>
-      <w:r>
-        <w:rPr>
-          <w:b/>
-          <w:bCs/>
-          <w:color w:val="000000" w:themeColor="text1"/>
-          <w:highlight w:val="yellow"/>
-        </w:rPr>
-        <w:t>include</w:t>
-      </w:r>
-      <w:r>
-        <w:rPr>
-          <w:b/>
-          <w:bCs/>
-          <w:color w:val="000000" w:themeColor="text1"/>
-          <w:highlight w:val="yellow"/>
-        </w:rPr>
-        <w:t>(request, response);</w:t>
+        <w:t>dis.include(request, response);</w:t>
       </w:r>
     </w:p>
     <w:p>
@@ -2885,31 +2873,7 @@
         <w:rPr>
           <w:color w:val="000000" w:themeColor="text1"/>
         </w:rPr>
-        <w:t xml:space="preserve">While redirecting from one page to the </w:t>
-      </w:r>
-      <w:r>
-        <w:rPr>
-          <w:color w:val="000000" w:themeColor="text1"/>
-        </w:rPr>
-        <w:t>new</w:t>
-      </w:r>
-      <w:r>
-        <w:rPr>
-          <w:color w:val="000000" w:themeColor="text1"/>
-        </w:rPr>
-        <w:t xml:space="preserve"> request will be </w:t>
-      </w:r>
-      <w:r>
-        <w:rPr>
-          <w:color w:val="000000" w:themeColor="text1"/>
-        </w:rPr>
-        <w:t>generated</w:t>
-      </w:r>
-      <w:r>
-        <w:rPr>
-          <w:color w:val="000000" w:themeColor="text1"/>
-        </w:rPr>
-        <w:t>.</w:t>
+        <w:t>While redirecting from one page to the new request will be generated.</w:t>
       </w:r>
     </w:p>
     <w:p>
@@ -3076,6 +3040,207 @@
         </w:drawing>
       </w:r>
     </w:p>
+    <w:p>
+      <w:pPr>
+        <w:rPr>
+          <w:b/>
+          <w:bCs/>
+          <w:color w:val="000000" w:themeColor="text1"/>
+        </w:rPr>
+      </w:pPr>
+    </w:p>
+    <w:p>
+      <w:pPr>
+        <w:rPr>
+          <w:b/>
+          <w:bCs/>
+          <w:color w:val="000000" w:themeColor="text1"/>
+        </w:rPr>
+      </w:pPr>
+    </w:p>
+    <w:p>
+      <w:pPr>
+        <w:rPr>
+          <w:b/>
+          <w:bCs/>
+          <w:color w:val="000000" w:themeColor="text1"/>
+        </w:rPr>
+      </w:pPr>
+    </w:p>
+    <w:p>
+      <w:pPr>
+        <w:rPr>
+          <w:b/>
+          <w:bCs/>
+          <w:color w:val="000000" w:themeColor="text1"/>
+        </w:rPr>
+      </w:pPr>
+    </w:p>
+    <w:p>
+      <w:pPr>
+        <w:rPr>
+          <w:b/>
+          <w:bCs/>
+          <w:color w:val="000000" w:themeColor="text1"/>
+        </w:rPr>
+      </w:pPr>
+      <w:r>
+        <w:rPr>
+          <w:b/>
+          <w:bCs/>
+          <w:color w:val="000000" w:themeColor="text1"/>
+        </w:rPr>
+        <w:t>Attribute</w:t>
+      </w:r>
+    </w:p>
+    <w:p>
+      <w:pPr>
+        <w:pStyle w:val="ListParagraph"/>
+        <w:numPr>
+          <w:ilvl w:val="0"/>
+          <w:numId w:val="14"/>
+        </w:numPr>
+        <w:rPr>
+          <w:b/>
+          <w:bCs/>
+          <w:color w:val="000000" w:themeColor="text1"/>
+        </w:rPr>
+      </w:pPr>
+      <w:r>
+        <w:rPr>
+          <w:color w:val="000000" w:themeColor="text1"/>
+        </w:rPr>
+        <w:t>Attributes are use to pass the use data from one page to another.</w:t>
+      </w:r>
+    </w:p>
+    <w:p>
+      <w:pPr>
+        <w:pStyle w:val="ListParagraph"/>
+        <w:numPr>
+          <w:ilvl w:val="0"/>
+          <w:numId w:val="14"/>
+        </w:numPr>
+        <w:rPr>
+          <w:b/>
+          <w:bCs/>
+          <w:color w:val="000000" w:themeColor="text1"/>
+        </w:rPr>
+      </w:pPr>
+      <w:r>
+        <w:rPr>
+          <w:color w:val="000000" w:themeColor="text1"/>
+        </w:rPr>
+        <w:t>Using attribute you can pass the object from one page to another.</w:t>
+      </w:r>
+    </w:p>
+    <w:p>
+      <w:pPr>
+        <w:pStyle w:val="ListParagraph"/>
+        <w:numPr>
+          <w:ilvl w:val="0"/>
+          <w:numId w:val="14"/>
+        </w:numPr>
+        <w:rPr>
+          <w:b/>
+          <w:bCs/>
+          <w:color w:val="000000" w:themeColor="text1"/>
+        </w:rPr>
+      </w:pPr>
+      <w:r>
+        <w:rPr>
+          <w:color w:val="000000" w:themeColor="text1"/>
+        </w:rPr>
+        <w:t>These attributes can se set and get from the request object.</w:t>
+      </w:r>
+    </w:p>
+    <w:p>
+      <w:pPr>
+        <w:pStyle w:val="ListParagraph"/>
+        <w:numPr>
+          <w:ilvl w:val="0"/>
+          <w:numId w:val="14"/>
+        </w:numPr>
+        <w:rPr>
+          <w:b/>
+          <w:bCs/>
+          <w:color w:val="000000" w:themeColor="text1"/>
+        </w:rPr>
+      </w:pPr>
+      <w:r>
+        <w:rPr>
+          <w:color w:val="000000" w:themeColor="text1"/>
+        </w:rPr>
+        <w:t>To Set the attribute you can use following method.</w:t>
+      </w:r>
+    </w:p>
+    <w:p>
+      <w:pPr>
+        <w:pStyle w:val="ListParagraph"/>
+        <w:rPr>
+          <w:color w:val="000000" w:themeColor="text1"/>
+        </w:rPr>
+      </w:pPr>
+      <w:r>
+        <w:rPr>
+          <w:color w:val="000000" w:themeColor="text1"/>
+        </w:rPr>
+        <w:t xml:space="preserve">request.setAttribute(“Key”, Object value); </w:t>
+      </w:r>
+    </w:p>
+    <w:p>
+      <w:pPr>
+        <w:pStyle w:val="ListParagraph"/>
+        <w:numPr>
+          <w:ilvl w:val="0"/>
+          <w:numId w:val="14"/>
+        </w:numPr>
+        <w:rPr>
+          <w:b/>
+          <w:bCs/>
+          <w:color w:val="000000" w:themeColor="text1"/>
+        </w:rPr>
+      </w:pPr>
+      <w:r>
+        <w:rPr>
+          <w:color w:val="000000" w:themeColor="text1"/>
+        </w:rPr>
+        <w:t>To Get the attribute use following method</w:t>
+      </w:r>
+    </w:p>
+    <w:p>
+      <w:pPr>
+        <w:pStyle w:val="ListParagraph"/>
+        <w:rPr>
+          <w:b/>
+          <w:bCs/>
+          <w:color w:val="000000" w:themeColor="text1"/>
+        </w:rPr>
+      </w:pPr>
+      <w:r>
+        <w:rPr>
+          <w:color w:val="000000" w:themeColor="text1"/>
+        </w:rPr>
+        <w:t>request.</w:t>
+      </w:r>
+      <w:r>
+        <w:rPr>
+          <w:color w:val="000000" w:themeColor="text1"/>
+        </w:rPr>
+        <w:t>g</w:t>
+      </w:r>
+      <w:r>
+        <w:rPr>
+          <w:color w:val="000000" w:themeColor="text1"/>
+        </w:rPr>
+        <w:t>etAttribute(“Key”)</w:t>
+      </w:r>
+      <w:r>
+        <w:rPr>
+          <w:color w:val="000000" w:themeColor="text1"/>
+        </w:rPr>
+        <w:t xml:space="preserve"> : Value</w:t>
+      </w:r>
+    </w:p>
     <w:sectPr>
       <w:pgSz w:w="12240" w:h="15840"/>
       <w:pgMar w:top="1440" w:right="1440" w:bottom="1440" w:left="1440" w:header="720" w:footer="720" w:gutter="0"/>
@@ -3896,6 +4061,95 @@
     </w:lvl>
   </w:abstractNum>
   <w:abstractNum w:abstractNumId="9" w15:restartNumberingAfterBreak="0">
+    <w:nsid w:val="59E870C5"/>
+    <w:multiLevelType w:val="hybridMultilevel"/>
+    <w:tmpl w:val="431841EA"/>
+    <w:lvl w:ilvl="0" w:tplc="0409000F">
+      <w:start w:val="1"/>
+      <w:numFmt w:val="decimal"/>
+      <w:lvlText w:val="%1."/>
+      <w:lvlJc w:val="left"/>
+      <w:pPr>
+        <w:ind w:left="720" w:hanging="360"/>
+      </w:pPr>
+      <w:rPr>
+        <w:rFonts w:hint="default"/>
+      </w:rPr>
+    </w:lvl>
+    <w:lvl w:ilvl="1" w:tplc="04090019" w:tentative="1">
+      <w:start w:val="1"/>
+      <w:numFmt w:val="lowerLetter"/>
+      <w:lvlText w:val="%2."/>
+      <w:lvlJc w:val="left"/>
+      <w:pPr>
+        <w:ind w:left="1440" w:hanging="360"/>
+      </w:pPr>
+    </w:lvl>
+    <w:lvl w:ilvl="2" w:tplc="0409001B" w:tentative="1">
+      <w:start w:val="1"/>
+      <w:numFmt w:val="lowerRoman"/>
+      <w:lvlText w:val="%3."/>
+      <w:lvlJc w:val="right"/>
+      <w:pPr>
+        <w:ind w:left="2160" w:hanging="180"/>
+      </w:pPr>
+    </w:lvl>
+    <w:lvl w:ilvl="3" w:tplc="0409000F" w:tentative="1">
+      <w:start w:val="1"/>
+      <w:numFmt w:val="decimal"/>
+      <w:lvlText w:val="%4."/>
+      <w:lvlJc w:val="left"/>
+      <w:pPr>
+        <w:ind w:left="2880" w:hanging="360"/>
+      </w:pPr>
+    </w:lvl>
+    <w:lvl w:ilvl="4" w:tplc="04090019" w:tentative="1">
+      <w:start w:val="1"/>
+      <w:numFmt w:val="lowerLetter"/>
+      <w:lvlText w:val="%5."/>
+      <w:lvlJc w:val="left"/>
+      <w:pPr>
+        <w:ind w:left="3600" w:hanging="360"/>
+      </w:pPr>
+    </w:lvl>
+    <w:lvl w:ilvl="5" w:tplc="0409001B" w:tentative="1">
+      <w:start w:val="1"/>
+      <w:numFmt w:val="lowerRoman"/>
+      <w:lvlText w:val="%6."/>
+      <w:lvlJc w:val="right"/>
+      <w:pPr>
+        <w:ind w:left="4320" w:hanging="180"/>
+      </w:pPr>
+    </w:lvl>
+    <w:lvl w:ilvl="6" w:tplc="0409000F" w:tentative="1">
+      <w:start w:val="1"/>
+      <w:numFmt w:val="decimal"/>
+      <w:lvlText w:val="%7."/>
+      <w:lvlJc w:val="left"/>
+      <w:pPr>
+        <w:ind w:left="5040" w:hanging="360"/>
+      </w:pPr>
+    </w:lvl>
+    <w:lvl w:ilvl="7" w:tplc="04090019" w:tentative="1">
+      <w:start w:val="1"/>
+      <w:numFmt w:val="lowerLetter"/>
+      <w:lvlText w:val="%8."/>
+      <w:lvlJc w:val="left"/>
+      <w:pPr>
+        <w:ind w:left="5760" w:hanging="360"/>
+      </w:pPr>
+    </w:lvl>
+    <w:lvl w:ilvl="8" w:tplc="0409001B" w:tentative="1">
+      <w:start w:val="1"/>
+      <w:numFmt w:val="lowerRoman"/>
+      <w:lvlText w:val="%9."/>
+      <w:lvlJc w:val="right"/>
+      <w:pPr>
+        <w:ind w:left="6480" w:hanging="180"/>
+      </w:pPr>
+    </w:lvl>
+  </w:abstractNum>
+  <w:abstractNum w:abstractNumId="10" w15:restartNumberingAfterBreak="0">
     <w:nsid w:val="62D96F37"/>
     <w:multiLevelType w:val="hybridMultilevel"/>
     <w:tmpl w:val="6F629722"/>
@@ -3984,7 +4238,7 @@
       </w:pPr>
     </w:lvl>
   </w:abstractNum>
-  <w:abstractNum w:abstractNumId="10" w15:restartNumberingAfterBreak="0">
+  <w:abstractNum w:abstractNumId="11" w15:restartNumberingAfterBreak="0">
     <w:nsid w:val="6C251553"/>
     <w:multiLevelType w:val="hybridMultilevel"/>
     <w:tmpl w:val="0F9C3CBC"/>
@@ -4075,7 +4329,7 @@
       </w:pPr>
     </w:lvl>
   </w:abstractNum>
-  <w:abstractNum w:abstractNumId="11" w15:restartNumberingAfterBreak="0">
+  <w:abstractNum w:abstractNumId="12" w15:restartNumberingAfterBreak="0">
     <w:nsid w:val="7084358D"/>
     <w:multiLevelType w:val="hybridMultilevel"/>
     <w:tmpl w:val="37400F48"/>
@@ -4166,7 +4420,7 @@
       </w:pPr>
     </w:lvl>
   </w:abstractNum>
-  <w:abstractNum w:abstractNumId="12" w15:restartNumberingAfterBreak="0">
+  <w:abstractNum w:abstractNumId="13" w15:restartNumberingAfterBreak="0">
     <w:nsid w:val="740C2F59"/>
     <w:multiLevelType w:val="hybridMultilevel"/>
     <w:tmpl w:val="8610799A"/>
@@ -4256,7 +4510,7 @@
     </w:lvl>
   </w:abstractNum>
   <w:num w:numId="1" w16cid:durableId="324365030">
-    <w:abstractNumId w:val="9"/>
+    <w:abstractNumId w:val="10"/>
   </w:num>
   <w:num w:numId="2" w16cid:durableId="76367669">
     <w:abstractNumId w:val="4"/>
@@ -4265,10 +4519,10 @@
     <w:abstractNumId w:val="0"/>
   </w:num>
   <w:num w:numId="4" w16cid:durableId="1248224943">
-    <w:abstractNumId w:val="10"/>
+    <w:abstractNumId w:val="11"/>
   </w:num>
   <w:num w:numId="5" w16cid:durableId="1993682044">
-    <w:abstractNumId w:val="12"/>
+    <w:abstractNumId w:val="13"/>
   </w:num>
   <w:num w:numId="6" w16cid:durableId="1663312478">
     <w:abstractNumId w:val="1"/>
@@ -4286,13 +4540,16 @@
     <w:abstractNumId w:val="2"/>
   </w:num>
   <w:num w:numId="11" w16cid:durableId="1730884988">
-    <w:abstractNumId w:val="11"/>
+    <w:abstractNumId w:val="12"/>
   </w:num>
   <w:num w:numId="12" w16cid:durableId="49229152">
     <w:abstractNumId w:val="8"/>
   </w:num>
   <w:num w:numId="13" w16cid:durableId="2140107669">
     <w:abstractNumId w:val="7"/>
+  </w:num>
+  <w:num w:numId="14" w16cid:durableId="321935583">
+    <w:abstractNumId w:val="9"/>
   </w:num>
 </w:numbering>
 </file>

</xml_diff>

<commit_message>
Maven Intro and Setup
Maven Intro and Setup
</commit_message>
<xml_diff>
--- a/docs/AdvJava.docx
+++ b/docs/AdvJava.docx
@@ -5143,10 +5143,10 @@
             <v:path o:extrusionok="f" gradientshapeok="t" o:connecttype="rect"/>
             <o:lock v:ext="edit" aspectratio="t"/>
           </v:shapetype>
-          <v:shape id="_x0000_i1025" type="#_x0000_t75" style="width:422.7pt;height:153.75pt" o:ole="">
+          <v:shape id="_x0000_i1025" type="#_x0000_t75" style="width:422.65pt;height:154pt" o:ole="">
             <v:imagedata r:id="rId27" o:title=""/>
           </v:shape>
-          <o:OLEObject Type="Embed" ProgID="PBrush" ShapeID="_x0000_i1025" DrawAspect="Content" ObjectID="_1734411211" r:id="rId28"/>
+          <o:OLEObject Type="Embed" ProgID="PBrush" ShapeID="_x0000_i1025" DrawAspect="Content" ObjectID="_1734495009" r:id="rId28"/>
         </w:object>
       </w:r>
     </w:p>
@@ -5378,10 +5378,10 @@
       </w:r>
       <w:r>
         <w:object w:dxaOrig="17190" w:dyaOrig="6050" w14:anchorId="6C39FBF5">
-          <v:shape id="_x0000_i1026" type="#_x0000_t75" style="width:421.25pt;height:148.3pt" o:ole="">
+          <v:shape id="_x0000_i1026" type="#_x0000_t75" style="width:421pt;height:148.35pt" o:ole="">
             <v:imagedata r:id="rId37" o:title=""/>
           </v:shape>
-          <o:OLEObject Type="Embed" ProgID="PBrush" ShapeID="_x0000_i1026" DrawAspect="Content" ObjectID="_1734411212" r:id="rId38"/>
+          <o:OLEObject Type="Embed" ProgID="PBrush" ShapeID="_x0000_i1026" DrawAspect="Content" ObjectID="_1734495010" r:id="rId38"/>
         </w:object>
       </w:r>
     </w:p>
@@ -5496,6 +5496,109 @@
                     <a:xfrm>
                       <a:off x="0" y="0"/>
                       <a:ext cx="5943600" cy="2385060"/>
+                    </a:xfrm>
+                    <a:prstGeom prst="rect">
+                      <a:avLst/>
+                    </a:prstGeom>
+                    <a:noFill/>
+                    <a:ln>
+                      <a:noFill/>
+                    </a:ln>
+                  </pic:spPr>
+                </pic:pic>
+              </a:graphicData>
+            </a:graphic>
+          </wp:inline>
+        </w:drawing>
+      </w:r>
+    </w:p>
+    <w:p>
+      <w:pPr>
+        <w:pStyle w:val="NoSpacing"/>
+        <w:rPr>
+          <w:b/>
+          <w:bCs/>
+          <w:sz w:val="24"/>
+          <w:szCs w:val="24"/>
+          <w:u w:val="single"/>
+        </w:rPr>
+      </w:pPr>
+      <w:r>
+        <w:rPr>
+          <w:b/>
+          <w:bCs/>
+          <w:sz w:val="24"/>
+          <w:szCs w:val="24"/>
+          <w:u w:val="single"/>
+        </w:rPr>
+        <w:t>Type Of Dynamic Web Application</w:t>
+      </w:r>
+    </w:p>
+    <w:p>
+      <w:pPr>
+        <w:pStyle w:val="NoSpacing"/>
+        <w:rPr>
+          <w:b/>
+          <w:bCs/>
+          <w:sz w:val="24"/>
+          <w:szCs w:val="24"/>
+          <w:u w:val="single"/>
+        </w:rPr>
+      </w:pPr>
+    </w:p>
+    <w:p>
+      <w:pPr>
+        <w:pStyle w:val="NoSpacing"/>
+        <w:rPr>
+          <w:b/>
+          <w:bCs/>
+          <w:sz w:val="24"/>
+          <w:szCs w:val="24"/>
+          <w:u w:val="single"/>
+        </w:rPr>
+      </w:pPr>
+      <w:r>
+        <w:rPr>
+          <w:b/>
+          <w:bCs/>
+          <w:noProof/>
+          <w:sz w:val="24"/>
+          <w:szCs w:val="24"/>
+        </w:rPr>
+        <w:drawing>
+          <wp:inline distT="0" distB="0" distL="0" distR="0" wp14:anchorId="3B81B765" wp14:editId="7F749FAA">
+            <wp:extent cx="4593167" cy="2127284"/>
+            <wp:effectExtent l="0" t="0" r="0" b="6350"/>
+            <wp:docPr id="8" name="Picture 8"/>
+            <wp:cNvGraphicFramePr>
+              <a:graphicFrameLocks xmlns:a="http://schemas.openxmlformats.org/drawingml/2006/main" noChangeAspect="1"/>
+            </wp:cNvGraphicFramePr>
+            <a:graphic xmlns:a="http://schemas.openxmlformats.org/drawingml/2006/main">
+              <a:graphicData uri="http://schemas.openxmlformats.org/drawingml/2006/picture">
+                <pic:pic xmlns:pic="http://schemas.openxmlformats.org/drawingml/2006/picture">
+                  <pic:nvPicPr>
+                    <pic:cNvPr id="0" name="Picture 3"/>
+                    <pic:cNvPicPr>
+                      <a:picLocks noChangeAspect="1" noChangeArrowheads="1"/>
+                    </pic:cNvPicPr>
+                  </pic:nvPicPr>
+                  <pic:blipFill>
+                    <a:blip r:embed="rId40" cstate="print">
+                      <a:extLst>
+                        <a:ext uri="{28A0092B-C50C-407E-A947-70E740481C1C}">
+                          <a14:useLocalDpi xmlns:a14="http://schemas.microsoft.com/office/drawing/2010/main" val="0"/>
+                        </a:ext>
+                      </a:extLst>
+                    </a:blip>
+                    <a:srcRect/>
+                    <a:stretch>
+                      <a:fillRect/>
+                    </a:stretch>
+                  </pic:blipFill>
+                  <pic:spPr bwMode="auto">
+                    <a:xfrm>
+                      <a:off x="0" y="0"/>
+                      <a:ext cx="4609265" cy="2134740"/>
                     </a:xfrm>
                     <a:prstGeom prst="rect">
                       <a:avLst/>
@@ -7634,7 +7737,7 @@
   <inkml:trace contextRef="#ctx0" brushRef="#br0" timeOffset="5295.63">266 331 24575,'1'-2'0,"0"0"0,0 0 0,0 0 0,0 0 0,0 0 0,0 1 0,1-1 0,-1 0 0,1 1 0,-1-1 0,1 1 0,-1-1 0,1 1 0,3-2 0,30-20 0,-33 22 0,0-1 0,1 1 0,-1 0 0,0-1 0,0 1 0,0 0 0,1 0 0,-1 1 0,0-1 0,1 0 0,-1 1 0,1 0 0,-1-1 0,1 1 0,-1 0 0,1 0 0,-1 0 0,5 1 0,-6 0 0,0 0 0,0 0 0,0 0 0,0 0 0,0 0 0,0 0 0,0 0 0,-1 0 0,1 0 0,0 0 0,-1 0 0,1 1 0,-1-1 0,1 0 0,-1 0 0,0 1 0,1-1 0,-1 0 0,0 1 0,0-1 0,0 0 0,0 1 0,0-1 0,0 0 0,0 1 0,-1-1 0,1 0 0,0 1 0,-1-1 0,1 0 0,-1 0 0,1 1 0,-2 0 0,-4 20 52,-22 55 221,25-72-403,1 0 0,-1 0 0,-1-1 0,1 1 0,0-1 0,-1 1 0,0-1 0,0 0 0,-1-1 0,1 1 0,-1-1 0,-5 4 0,4-4-6696</inkml:trace>
   <inkml:trace contextRef="#ctx0" brushRef="#br0" timeOffset="7520.35">466 310 24575,'0'1'0,"3"43"0,4-28 0,-7-16 0,1 0 0,-1 1 0,0-1 0,1 0 0,-1 0 0,1 0 0,-1 0 0,1 0 0,-1 0 0,1 0 0,-1 0 0,0 0 0,1 0 0,-1-1 0,1 1 0,-1 0 0,0 0 0,1 0 0,-1 0 0,1-1 0,-1 1 0,0 0 0,1 0 0,-1-1 0,0 1 0,1 0 0,-1-1 0,0 1 0,1 0 0,-1-1 0,0 1 0,0 0 0,0-1 0,1 1 0,-1-1 0,0 0 0,1-1 0,0 0 0,0 0 0,0-1 0,0 1 0,0-1 0,-1 1 0,1-1 0,-1 1 0,0-1 0,0 1 0,0-1 0,0-3 0,-1 4 0,1 0 0,0 0 0,0 0 0,0 0 0,0 0 0,1 0 0,-1 0 0,0 0 0,1 0 0,0 0 0,-1 0 0,2-2 0,1 4 0,0 0 0,-1 0 0,1 0 0,0 0 0,0 0 0,-1 0 0,1 1 0,0 0 0,-1-1 0,1 1 0,-1 0 0,1 0 0,-1 1 0,5 2 0,15 4 0,-1-7-1365,-11-1-5461</inkml:trace>
   <inkml:trace contextRef="#ctx0" brushRef="#br0" timeOffset="8791.26">553 143 24575,'0'2'0,"1"1"0,4 1 0,2 0 0,-1 2 0,2 1 0,0 0 0,0 0 0,0-1 0,-2 1 0,1-2 0,-2 1 0,1 0 0,-1 0 0,-1-1-8191</inkml:trace>
-  <inkml:trace contextRef="#ctx0" brushRef="#br0" timeOffset="10330.46">542 209 24575,'0'-1'0,"2"-2"0,1-1 0,1-1 0,1 0 0,0-1 0,0 0 0,2 1 0,-2-1 0,1 0 0,0 1 0,-2-3 0,-2 0 0,2 1 0,-1-1 0,2 1 0,-1 0 0,-1 2-8191</inkml:trace>
+  <inkml:trace contextRef="#ctx0" brushRef="#br0" timeOffset="10330.45">542 209 24575,'0'-1'0,"2"-2"0,1-1 0,1-1 0,1 0 0,0-1 0,0 0 0,2 1 0,-2-1 0,1 0 0,0 1 0,-2-3 0,-2 0 0,2 1 0,-1-1 0,2 1 0,-1 0 0,-1 2-8191</inkml:trace>
   <inkml:trace contextRef="#ctx0" brushRef="#br0" timeOffset="11140.01">807 1 24575,'0'0'-8191</inkml:trace>
   <inkml:trace contextRef="#ctx0" brushRef="#br0" timeOffset="14087.51">752 43 24575,'-3'0'0,"-34"3"0,27 4 0,20 8 0,-8-11 0,1-1 0,0 1 0,-1 0 0,0 0 0,0 0 0,0 0 0,2 7 0,-3-8 0,0-1 0,0 1 0,0 0 0,0 0 0,0-1 0,0 1 0,1 0 0,-1-1 0,1 0 0,0 1 0,0-1 0,0 0 0,0 0 0,0 0 0,0 0 0,1 0 0,3 2 0,-5-4 0,-1 0 0,1 0 0,0 0 0,0 0 0,-1 0 0,1 0 0,0 0 0,0 0 0,-1 0 0,1-1 0,0 1 0,-1 0 0,1 0 0,0-1 0,-1 1 0,1 0 0,0-1 0,-1 1 0,1-1 0,-1 1 0,1-1 0,-1 1 0,1-1 0,-1 0 0,1 1 0,-1-1 0,1 1 0,-1-1 0,0 0 0,1 1 0,-1-1 0,0 0 0,0 0 0,1 1 0,-1-1 0,0 0 0,0 0 0,0 1 0,0-1 0,0 0 0,0 0 0,0 0 0,-1-44 0,0 31 0,1 13 0,1 0 0,-1 1 0,1-1 0,-1 1 0,1 0 0,-1-1 0,1 1 0,-1-1 0,1 1 0,0 0 0,-1-1 0,1 1 0,0 0 0,-1 0 0,1-1 0,0 1 0,-1 0 0,1 0 0,0 0 0,-1 0 0,1 0 0,0 0 0,-1 0 0,1 0 0,0 0 0,0 0 0,-1 1 0,1-1 0,0 0 0,33 6 0,-20-3 0,20 0-1365,-24 0-5461</inkml:trace>
 </inkml:ink>

</xml_diff>